<commit_message>
Analysefase inclusief Acceptatietest volledig afgesloten
Acceptatietest is ingevoegd en het Analysedocument is volledig
nagekeken, hierbij is de Analysefase afgesloten
</commit_message>
<xml_diff>
--- a/Documentatie/Planning.docx
+++ b/Documentatie/Planning.docx
@@ -8,7 +8,10 @@
         <w:jc w:val="center"/>
       </w:pPr>
       <w:r>
-        <w:t>Planning Life Performance</w:t>
+        <w:t>Planning Liv</w:t>
+      </w:r>
+      <w:r>
+        <w:t>e Performance</w:t>
       </w:r>
     </w:p>
     <w:p/>
@@ -316,6 +319,11 @@
             <w:pPr>
               <w:cnfStyle w:val="000000000000" w:firstRow="0" w:lastRow="0" w:firstColumn="0" w:lastColumn="0" w:oddVBand="0" w:evenVBand="0" w:oddHBand="0" w:evenHBand="0" w:firstRowFirstColumn="0" w:firstRowLastColumn="0" w:lastRowFirstColumn="0" w:lastRowLastColumn="0"/>
             </w:pPr>
+            <w:r>
+              <w:t>13:55</w:t>
+            </w:r>
+            <w:bookmarkStart w:id="0" w:name="_GoBack"/>
+            <w:bookmarkEnd w:id="0"/>
           </w:p>
         </w:tc>
       </w:tr>
@@ -852,8 +860,6 @@
             <w:r>
               <w:t>17:00</w:t>
             </w:r>
-            <w:bookmarkStart w:id="0" w:name="_GoBack"/>
-            <w:bookmarkEnd w:id="0"/>
           </w:p>
         </w:tc>
         <w:tc>

</xml_diff>

<commit_message>
XML werkend, start implementatie broedparen berekenen
</commit_message>
<xml_diff>
--- a/Documentatie/Planning.docx
+++ b/Documentatie/Planning.docx
@@ -16,7 +16,19 @@
     </w:p>
     <w:p/>
     <w:p>
+      <w:pPr>
+        <w:rPr>
+          <w:b/>
+          <w:sz w:val="32"/>
+          <w:szCs w:val="32"/>
+        </w:rPr>
+      </w:pPr>
       <w:r>
+        <w:rPr>
+          <w:b/>
+          <w:sz w:val="32"/>
+          <w:szCs w:val="32"/>
+        </w:rPr>
         <w:t>Woensdag 20-01-2016</w:t>
       </w:r>
     </w:p>
@@ -441,7 +453,19 @@
     </w:tbl>
     <w:p/>
     <w:p>
+      <w:pPr>
+        <w:rPr>
+          <w:b/>
+          <w:sz w:val="32"/>
+          <w:szCs w:val="32"/>
+        </w:rPr>
+      </w:pPr>
       <w:r>
+        <w:rPr>
+          <w:b/>
+          <w:sz w:val="32"/>
+          <w:szCs w:val="32"/>
+        </w:rPr>
         <w:t>Donderdag 21-01-2016</w:t>
       </w:r>
     </w:p>
@@ -616,9 +640,6 @@
             <w:pPr>
               <w:cnfStyle w:val="000000000000" w:firstRow="0" w:lastRow="0" w:firstColumn="0" w:lastColumn="0" w:oddVBand="0" w:evenVBand="0" w:oddHBand="0" w:evenHBand="0" w:firstRowFirstColumn="0" w:firstRowLastColumn="0" w:lastRowFirstColumn="0" w:lastRowLastColumn="0"/>
             </w:pPr>
-            <w:r>
-              <w:t>12:00</w:t>
-            </w:r>
           </w:p>
         </w:tc>
       </w:tr>
@@ -883,13 +904,401 @@
         </w:tc>
       </w:tr>
     </w:tbl>
+    <w:p/>
     <w:p>
       <w:r>
-        <w:t>Waarnemingen toevoegen geïmplementeerd maar nog niet werkend!</w:t>
+        <w:t>Planning is veranderd door tijdgebrek, ik heb nu voor dag 2 een andere planning aangehouden:</w:t>
       </w:r>
-      <w:bookmarkStart w:id="0" w:name="_GoBack"/>
-      <w:bookmarkEnd w:id="0"/>
     </w:p>
+    <w:tbl>
+      <w:tblPr>
+        <w:tblStyle w:val="Rastertabel4-Accent5"/>
+        <w:tblW w:w="0" w:type="auto"/>
+        <w:tblLook w:val="04A0" w:firstRow="1" w:lastRow="0" w:firstColumn="1" w:lastColumn="0" w:noHBand="0" w:noVBand="1"/>
+      </w:tblPr>
+      <w:tblGrid>
+        <w:gridCol w:w="4174"/>
+        <w:gridCol w:w="1535"/>
+        <w:gridCol w:w="1792"/>
+        <w:gridCol w:w="1561"/>
+      </w:tblGrid>
+      <w:tr>
+        <w:trPr>
+          <w:cnfStyle w:val="100000000000" w:firstRow="1" w:lastRow="0" w:firstColumn="0" w:lastColumn="0" w:oddVBand="0" w:evenVBand="0" w:oddHBand="0" w:evenHBand="0" w:firstRowFirstColumn="0" w:firstRowLastColumn="0" w:lastRowFirstColumn="0" w:lastRowLastColumn="0"/>
+        </w:trPr>
+        <w:tc>
+          <w:tcPr>
+            <w:cnfStyle w:val="001000000000" w:firstRow="0" w:lastRow="0" w:firstColumn="1" w:lastColumn="0" w:oddVBand="0" w:evenVBand="0" w:oddHBand="0" w:evenHBand="0" w:firstRowFirstColumn="0" w:firstRowLastColumn="0" w:lastRowFirstColumn="0" w:lastRowLastColumn="0"/>
+            <w:tcW w:w="4174" w:type="dxa"/>
+          </w:tcPr>
+          <w:p>
+            <w:r>
+              <w:t>Taak / deelproduct</w:t>
+            </w:r>
+          </w:p>
+        </w:tc>
+        <w:tc>
+          <w:tcPr>
+            <w:tcW w:w="1535" w:type="dxa"/>
+          </w:tcPr>
+          <w:p>
+            <w:pPr>
+              <w:cnfStyle w:val="100000000000" w:firstRow="1" w:lastRow="0" w:firstColumn="0" w:lastColumn="0" w:oddVBand="0" w:evenVBand="0" w:oddHBand="0" w:evenHBand="0" w:firstRowFirstColumn="0" w:firstRowLastColumn="0" w:lastRowFirstColumn="0" w:lastRowLastColumn="0"/>
+            </w:pPr>
+            <w:r>
+              <w:t>Geschatte tijd</w:t>
+            </w:r>
+          </w:p>
+        </w:tc>
+        <w:tc>
+          <w:tcPr>
+            <w:tcW w:w="1792" w:type="dxa"/>
+          </w:tcPr>
+          <w:p>
+            <w:pPr>
+              <w:cnfStyle w:val="100000000000" w:firstRow="1" w:lastRow="0" w:firstColumn="0" w:lastColumn="0" w:oddVBand="0" w:evenVBand="0" w:oddHBand="0" w:evenHBand="0" w:firstRowFirstColumn="0" w:firstRowLastColumn="0" w:lastRowFirstColumn="0" w:lastRowLastColumn="0"/>
+            </w:pPr>
+            <w:r>
+              <w:t>Deadline</w:t>
+            </w:r>
+          </w:p>
+        </w:tc>
+        <w:tc>
+          <w:tcPr>
+            <w:tcW w:w="1561" w:type="dxa"/>
+          </w:tcPr>
+          <w:p>
+            <w:pPr>
+              <w:cnfStyle w:val="100000000000" w:firstRow="1" w:lastRow="0" w:firstColumn="0" w:lastColumn="0" w:oddVBand="0" w:evenVBand="0" w:oddHBand="0" w:evenHBand="0" w:firstRowFirstColumn="0" w:firstRowLastColumn="0" w:lastRowFirstColumn="0" w:lastRowLastColumn="0"/>
+            </w:pPr>
+            <w:r>
+              <w:t>Voltooid om</w:t>
+            </w:r>
+          </w:p>
+        </w:tc>
+      </w:tr>
+      <w:tr>
+        <w:trPr>
+          <w:cnfStyle w:val="000000100000" w:firstRow="0" w:lastRow="0" w:firstColumn="0" w:lastColumn="0" w:oddVBand="0" w:evenVBand="0" w:oddHBand="1" w:evenHBand="0" w:firstRowFirstColumn="0" w:firstRowLastColumn="0" w:lastRowFirstColumn="0" w:lastRowLastColumn="0"/>
+        </w:trPr>
+        <w:tc>
+          <w:tcPr>
+            <w:cnfStyle w:val="001000000000" w:firstRow="0" w:lastRow="0" w:firstColumn="1" w:lastColumn="0" w:oddVBand="0" w:evenVBand="0" w:oddHBand="0" w:evenHBand="0" w:firstRowFirstColumn="0" w:firstRowLastColumn="0" w:lastRowFirstColumn="0" w:lastRowLastColumn="0"/>
+            <w:tcW w:w="4174" w:type="dxa"/>
+          </w:tcPr>
+          <w:p>
+            <w:r>
+              <w:t>Aanmaken klassen, repository, database klassen</w:t>
+            </w:r>
+          </w:p>
+        </w:tc>
+        <w:tc>
+          <w:tcPr>
+            <w:tcW w:w="1535" w:type="dxa"/>
+          </w:tcPr>
+          <w:p>
+            <w:pPr>
+              <w:cnfStyle w:val="000000100000" w:firstRow="0" w:lastRow="0" w:firstColumn="0" w:lastColumn="0" w:oddVBand="0" w:evenVBand="0" w:oddHBand="1" w:evenHBand="0" w:firstRowFirstColumn="0" w:firstRowLastColumn="0" w:lastRowFirstColumn="0" w:lastRowLastColumn="0"/>
+            </w:pPr>
+            <w:r>
+              <w:t>1:00</w:t>
+            </w:r>
+          </w:p>
+        </w:tc>
+        <w:tc>
+          <w:tcPr>
+            <w:tcW w:w="1792" w:type="dxa"/>
+          </w:tcPr>
+          <w:p>
+            <w:pPr>
+              <w:cnfStyle w:val="000000100000" w:firstRow="0" w:lastRow="0" w:firstColumn="0" w:lastColumn="0" w:oddVBand="0" w:evenVBand="0" w:oddHBand="1" w:evenHBand="0" w:firstRowFirstColumn="0" w:firstRowLastColumn="0" w:lastRowFirstColumn="0" w:lastRowLastColumn="0"/>
+            </w:pPr>
+            <w:r>
+              <w:t>09:45</w:t>
+            </w:r>
+          </w:p>
+        </w:tc>
+        <w:tc>
+          <w:tcPr>
+            <w:tcW w:w="1561" w:type="dxa"/>
+          </w:tcPr>
+          <w:p>
+            <w:pPr>
+              <w:cnfStyle w:val="000000100000" w:firstRow="0" w:lastRow="0" w:firstColumn="0" w:lastColumn="0" w:oddVBand="0" w:evenVBand="0" w:oddHBand="1" w:evenHBand="0" w:firstRowFirstColumn="0" w:firstRowLastColumn="0" w:lastRowFirstColumn="0" w:lastRowLastColumn="0"/>
+            </w:pPr>
+            <w:r>
+              <w:t>9:15</w:t>
+            </w:r>
+          </w:p>
+        </w:tc>
+      </w:tr>
+      <w:tr>
+        <w:tc>
+          <w:tcPr>
+            <w:cnfStyle w:val="001000000000" w:firstRow="0" w:lastRow="0" w:firstColumn="1" w:lastColumn="0" w:oddVBand="0" w:evenVBand="0" w:oddHBand="0" w:evenHBand="0" w:firstRowFirstColumn="0" w:firstRowLastColumn="0" w:lastRowFirstColumn="0" w:lastRowLastColumn="0"/>
+            <w:tcW w:w="4174" w:type="dxa"/>
+          </w:tcPr>
+          <w:p>
+            <w:r>
+              <w:t>Aanmaken basisstructuur, forms en waarneming toevoegen</w:t>
+            </w:r>
+          </w:p>
+        </w:tc>
+        <w:tc>
+          <w:tcPr>
+            <w:tcW w:w="1535" w:type="dxa"/>
+          </w:tcPr>
+          <w:p>
+            <w:pPr>
+              <w:cnfStyle w:val="000000000000" w:firstRow="0" w:lastRow="0" w:firstColumn="0" w:lastColumn="0" w:oddVBand="0" w:evenVBand="0" w:oddHBand="0" w:evenHBand="0" w:firstRowFirstColumn="0" w:firstRowLastColumn="0" w:lastRowFirstColumn="0" w:lastRowLastColumn="0"/>
+            </w:pPr>
+            <w:r>
+              <w:t>2</w:t>
+            </w:r>
+            <w:r>
+              <w:t>:30</w:t>
+            </w:r>
+          </w:p>
+        </w:tc>
+        <w:tc>
+          <w:tcPr>
+            <w:tcW w:w="1792" w:type="dxa"/>
+          </w:tcPr>
+          <w:p>
+            <w:pPr>
+              <w:cnfStyle w:val="000000000000" w:firstRow="0" w:lastRow="0" w:firstColumn="0" w:lastColumn="0" w:oddVBand="0" w:evenVBand="0" w:oddHBand="0" w:evenHBand="0" w:firstRowFirstColumn="0" w:firstRowLastColumn="0" w:lastRowFirstColumn="0" w:lastRowLastColumn="0"/>
+            </w:pPr>
+            <w:r>
+              <w:t>13:30</w:t>
+            </w:r>
+          </w:p>
+        </w:tc>
+        <w:tc>
+          <w:tcPr>
+            <w:tcW w:w="1561" w:type="dxa"/>
+          </w:tcPr>
+          <w:p>
+            <w:pPr>
+              <w:cnfStyle w:val="000000000000" w:firstRow="0" w:lastRow="0" w:firstColumn="0" w:lastColumn="0" w:oddVBand="0" w:evenVBand="0" w:oddHBand="0" w:evenHBand="0" w:firstRowFirstColumn="0" w:firstRowLastColumn="0" w:lastRowFirstColumn="0" w:lastRowLastColumn="0"/>
+            </w:pPr>
+            <w:r>
+              <w:t>13:15</w:t>
+            </w:r>
+          </w:p>
+        </w:tc>
+      </w:tr>
+      <w:tr>
+        <w:trPr>
+          <w:cnfStyle w:val="000000100000" w:firstRow="0" w:lastRow="0" w:firstColumn="0" w:lastColumn="0" w:oddVBand="0" w:evenVBand="0" w:oddHBand="1" w:evenHBand="0" w:firstRowFirstColumn="0" w:firstRowLastColumn="0" w:lastRowFirstColumn="0" w:lastRowLastColumn="0"/>
+        </w:trPr>
+        <w:tc>
+          <w:tcPr>
+            <w:cnfStyle w:val="001000000000" w:firstRow="0" w:lastRow="0" w:firstColumn="1" w:lastColumn="0" w:oddVBand="0" w:evenVBand="0" w:oddHBand="0" w:evenHBand="0" w:firstRowFirstColumn="0" w:firstRowLastColumn="0" w:lastRowFirstColumn="0" w:lastRowLastColumn="0"/>
+            <w:tcW w:w="4174" w:type="dxa"/>
+          </w:tcPr>
+          <w:p>
+            <w:r>
+              <w:t>XML lokaal opslaan</w:t>
+            </w:r>
+          </w:p>
+        </w:tc>
+        <w:tc>
+          <w:tcPr>
+            <w:tcW w:w="1535" w:type="dxa"/>
+          </w:tcPr>
+          <w:p>
+            <w:pPr>
+              <w:cnfStyle w:val="000000100000" w:firstRow="0" w:lastRow="0" w:firstColumn="0" w:lastColumn="0" w:oddVBand="0" w:evenVBand="0" w:oddHBand="1" w:evenHBand="0" w:firstRowFirstColumn="0" w:firstRowLastColumn="0" w:lastRowFirstColumn="0" w:lastRowLastColumn="0"/>
+            </w:pPr>
+            <w:r>
+              <w:t>1:00</w:t>
+            </w:r>
+          </w:p>
+        </w:tc>
+        <w:tc>
+          <w:tcPr>
+            <w:tcW w:w="1792" w:type="dxa"/>
+          </w:tcPr>
+          <w:p>
+            <w:pPr>
+              <w:cnfStyle w:val="000000100000" w:firstRow="0" w:lastRow="0" w:firstColumn="0" w:lastColumn="0" w:oddVBand="0" w:evenVBand="0" w:oddHBand="1" w:evenHBand="0" w:firstRowFirstColumn="0" w:firstRowLastColumn="0" w:lastRowFirstColumn="0" w:lastRowLastColumn="0"/>
+            </w:pPr>
+            <w:r>
+              <w:t>14:45</w:t>
+            </w:r>
+          </w:p>
+        </w:tc>
+        <w:tc>
+          <w:tcPr>
+            <w:tcW w:w="1561" w:type="dxa"/>
+          </w:tcPr>
+          <w:p>
+            <w:pPr>
+              <w:cnfStyle w:val="000000100000" w:firstRow="0" w:lastRow="0" w:firstColumn="0" w:lastColumn="0" w:oddVBand="0" w:evenVBand="0" w:oddHBand="1" w:evenHBand="0" w:firstRowFirstColumn="0" w:firstRowLastColumn="0" w:lastRowFirstColumn="0" w:lastRowLastColumn="0"/>
+            </w:pPr>
+            <w:r>
+              <w:t>14:40</w:t>
+            </w:r>
+          </w:p>
+        </w:tc>
+      </w:tr>
+      <w:tr>
+        <w:tc>
+          <w:tcPr>
+            <w:cnfStyle w:val="001000000000" w:firstRow="0" w:lastRow="0" w:firstColumn="1" w:lastColumn="0" w:oddVBand="0" w:evenVBand="0" w:oddHBand="0" w:evenHBand="0" w:firstRowFirstColumn="0" w:firstRowLastColumn="0" w:lastRowFirstColumn="0" w:lastRowLastColumn="0"/>
+            <w:tcW w:w="4174" w:type="dxa"/>
+          </w:tcPr>
+          <w:p>
+            <w:r>
+              <w:t>Unittesting + Berekenen broedparen</w:t>
+            </w:r>
+            <w:bookmarkStart w:id="0" w:name="_GoBack"/>
+            <w:bookmarkEnd w:id="0"/>
+          </w:p>
+        </w:tc>
+        <w:tc>
+          <w:tcPr>
+            <w:tcW w:w="1535" w:type="dxa"/>
+          </w:tcPr>
+          <w:p>
+            <w:pPr>
+              <w:cnfStyle w:val="000000000000" w:firstRow="0" w:lastRow="0" w:firstColumn="0" w:lastColumn="0" w:oddVBand="0" w:evenVBand="0" w:oddHBand="0" w:evenHBand="0" w:firstRowFirstColumn="0" w:firstRowLastColumn="0" w:lastRowFirstColumn="0" w:lastRowLastColumn="0"/>
+            </w:pPr>
+            <w:r>
+              <w:t>1:00</w:t>
+            </w:r>
+          </w:p>
+        </w:tc>
+        <w:tc>
+          <w:tcPr>
+            <w:tcW w:w="1792" w:type="dxa"/>
+          </w:tcPr>
+          <w:p>
+            <w:pPr>
+              <w:cnfStyle w:val="000000000000" w:firstRow="0" w:lastRow="0" w:firstColumn="0" w:lastColumn="0" w:oddVBand="0" w:evenVBand="0" w:oddHBand="0" w:evenHBand="0" w:firstRowFirstColumn="0" w:firstRowLastColumn="0" w:lastRowFirstColumn="0" w:lastRowLastColumn="0"/>
+            </w:pPr>
+            <w:r>
+              <w:t>1</w:t>
+            </w:r>
+            <w:r>
+              <w:t>5:45</w:t>
+            </w:r>
+          </w:p>
+        </w:tc>
+        <w:tc>
+          <w:tcPr>
+            <w:tcW w:w="1561" w:type="dxa"/>
+          </w:tcPr>
+          <w:p>
+            <w:pPr>
+              <w:cnfStyle w:val="000000000000" w:firstRow="0" w:lastRow="0" w:firstColumn="0" w:lastColumn="0" w:oddVBand="0" w:evenVBand="0" w:oddHBand="0" w:evenHBand="0" w:firstRowFirstColumn="0" w:firstRowLastColumn="0" w:lastRowFirstColumn="0" w:lastRowLastColumn="0"/>
+            </w:pPr>
+          </w:p>
+        </w:tc>
+      </w:tr>
+      <w:tr>
+        <w:trPr>
+          <w:cnfStyle w:val="000000100000" w:firstRow="0" w:lastRow="0" w:firstColumn="0" w:lastColumn="0" w:oddVBand="0" w:evenVBand="0" w:oddHBand="1" w:evenHBand="0" w:firstRowFirstColumn="0" w:firstRowLastColumn="0" w:lastRowFirstColumn="0" w:lastRowLastColumn="0"/>
+        </w:trPr>
+        <w:tc>
+          <w:tcPr>
+            <w:cnfStyle w:val="001000000000" w:firstRow="0" w:lastRow="0" w:firstColumn="1" w:lastColumn="0" w:oddVBand="0" w:evenVBand="0" w:oddHBand="0" w:evenHBand="0" w:firstRowFirstColumn="0" w:firstRowLastColumn="0" w:lastRowFirstColumn="0" w:lastRowLastColumn="0"/>
+            <w:tcW w:w="4174" w:type="dxa"/>
+          </w:tcPr>
+          <w:p>
+            <w:r>
+              <w:t>Implementatie model aanpassen</w:t>
+            </w:r>
+          </w:p>
+        </w:tc>
+        <w:tc>
+          <w:tcPr>
+            <w:tcW w:w="1535" w:type="dxa"/>
+          </w:tcPr>
+          <w:p>
+            <w:pPr>
+              <w:cnfStyle w:val="000000100000" w:firstRow="0" w:lastRow="0" w:firstColumn="0" w:lastColumn="0" w:oddVBand="0" w:evenVBand="0" w:oddHBand="1" w:evenHBand="0" w:firstRowFirstColumn="0" w:firstRowLastColumn="0" w:lastRowFirstColumn="0" w:lastRowLastColumn="0"/>
+            </w:pPr>
+            <w:r>
+              <w:t>0:30</w:t>
+            </w:r>
+          </w:p>
+        </w:tc>
+        <w:tc>
+          <w:tcPr>
+            <w:tcW w:w="1792" w:type="dxa"/>
+          </w:tcPr>
+          <w:p>
+            <w:pPr>
+              <w:cnfStyle w:val="000000100000" w:firstRow="0" w:lastRow="0" w:firstColumn="0" w:lastColumn="0" w:oddVBand="0" w:evenVBand="0" w:oddHBand="1" w:evenHBand="0" w:firstRowFirstColumn="0" w:firstRowLastColumn="0" w:lastRowFirstColumn="0" w:lastRowLastColumn="0"/>
+            </w:pPr>
+            <w:r>
+              <w:t>16:15</w:t>
+            </w:r>
+          </w:p>
+        </w:tc>
+        <w:tc>
+          <w:tcPr>
+            <w:tcW w:w="1561" w:type="dxa"/>
+          </w:tcPr>
+          <w:p>
+            <w:pPr>
+              <w:cnfStyle w:val="000000100000" w:firstRow="0" w:lastRow="0" w:firstColumn="0" w:lastColumn="0" w:oddVBand="0" w:evenVBand="0" w:oddHBand="1" w:evenHBand="0" w:firstRowFirstColumn="0" w:firstRowLastColumn="0" w:lastRowFirstColumn="0" w:lastRowLastColumn="0"/>
+            </w:pPr>
+          </w:p>
+        </w:tc>
+      </w:tr>
+      <w:tr>
+        <w:tc>
+          <w:tcPr>
+            <w:cnfStyle w:val="001000000000" w:firstRow="0" w:lastRow="0" w:firstColumn="1" w:lastColumn="0" w:oddVBand="0" w:evenVBand="0" w:oddHBand="0" w:evenHBand="0" w:firstRowFirstColumn="0" w:firstRowLastColumn="0" w:lastRowFirstColumn="0" w:lastRowLastColumn="0"/>
+            <w:tcW w:w="4174" w:type="dxa"/>
+          </w:tcPr>
+          <w:p>
+            <w:r>
+              <w:t>Evaluatie</w:t>
+            </w:r>
+          </w:p>
+        </w:tc>
+        <w:tc>
+          <w:tcPr>
+            <w:tcW w:w="1535" w:type="dxa"/>
+          </w:tcPr>
+          <w:p>
+            <w:pPr>
+              <w:cnfStyle w:val="000000000000" w:firstRow="0" w:lastRow="0" w:firstColumn="0" w:lastColumn="0" w:oddVBand="0" w:evenVBand="0" w:oddHBand="0" w:evenHBand="0" w:firstRowFirstColumn="0" w:firstRowLastColumn="0" w:lastRowFirstColumn="0" w:lastRowLastColumn="0"/>
+            </w:pPr>
+            <w:r>
+              <w:t>0:30</w:t>
+            </w:r>
+          </w:p>
+        </w:tc>
+        <w:tc>
+          <w:tcPr>
+            <w:tcW w:w="1792" w:type="dxa"/>
+          </w:tcPr>
+          <w:p>
+            <w:pPr>
+              <w:cnfStyle w:val="000000000000" w:firstRow="0" w:lastRow="0" w:firstColumn="0" w:lastColumn="0" w:oddVBand="0" w:evenVBand="0" w:oddHBand="0" w:evenHBand="0" w:firstRowFirstColumn="0" w:firstRowLastColumn="0" w:lastRowFirstColumn="0" w:lastRowLastColumn="0"/>
+            </w:pPr>
+            <w:r>
+              <w:t>16:45</w:t>
+            </w:r>
+          </w:p>
+        </w:tc>
+        <w:tc>
+          <w:tcPr>
+            <w:tcW w:w="1561" w:type="dxa"/>
+          </w:tcPr>
+          <w:p>
+            <w:pPr>
+              <w:cnfStyle w:val="000000000000" w:firstRow="0" w:lastRow="0" w:firstColumn="0" w:lastColumn="0" w:oddVBand="0" w:evenVBand="0" w:oddHBand="0" w:evenHBand="0" w:firstRowFirstColumn="0" w:firstRowLastColumn="0" w:lastRowFirstColumn="0" w:lastRowLastColumn="0"/>
+            </w:pPr>
+          </w:p>
+        </w:tc>
+      </w:tr>
+    </w:tbl>
+    <w:p/>
     <w:sectPr>
       <w:pgSz w:w="11906" w:h="16838"/>
       <w:pgMar w:top="1417" w:right="1417" w:bottom="1417" w:left="1417" w:header="708" w:footer="708" w:gutter="0"/>

</xml_diff>